<commit_message>
make changes to the report
</commit_message>
<xml_diff>
--- a/assignment 2 report.docx
+++ b/assignment 2 report.docx
@@ -1057,7 +1057,67 @@
           <w:rFonts w:ascii="Times New Roman" w:hAnsi="Times New Roman" w:cs="Times New Roman"/>
         </w:rPr>
         <w:br/>
-        <w:t xml:space="preserve">The ques1 folder contains the sub-dataset I created from Tiny ImageNet, and the Question 2 folder contains the </w:t>
+        <w:t>The ques1 folder contains the sub-dataset I created from Tiny ImageNet</w:t>
+      </w:r>
+      <w:r>
+        <w:rPr>
+          <w:rFonts w:ascii="Times New Roman" w:hAnsi="Times New Roman" w:cs="Times New Roman"/>
+        </w:rPr>
+        <w:t xml:space="preserve"> </w:t>
+      </w:r>
+      <w:r>
+        <w:rPr>
+          <w:rFonts w:ascii="Times New Roman" w:hAnsi="Times New Roman" w:cs="Times New Roman"/>
+        </w:rPr>
+        <w:t xml:space="preserve">, I </w:t>
+      </w:r>
+      <w:r>
+        <w:rPr>
+          <w:rFonts w:ascii="Times New Roman" w:hAnsi="Times New Roman" w:cs="Times New Roman"/>
+        </w:rPr>
+        <w:t>have</w:t>
+      </w:r>
+      <w:r>
+        <w:rPr>
+          <w:rFonts w:ascii="Times New Roman" w:hAnsi="Times New Roman" w:cs="Times New Roman"/>
+        </w:rPr>
+        <w:t xml:space="preserve"> compressed </w:t>
+      </w:r>
+      <w:r>
+        <w:rPr>
+          <w:rFonts w:ascii="Times New Roman" w:hAnsi="Times New Roman" w:cs="Times New Roman"/>
+        </w:rPr>
+        <w:t>the dataset under the folder ques1 and</w:t>
+      </w:r>
+      <w:r>
+        <w:rPr>
+          <w:rFonts w:ascii="Times New Roman" w:hAnsi="Times New Roman" w:cs="Times New Roman"/>
+        </w:rPr>
+        <w:t xml:space="preserve"> pushed it to GitHub</w:t>
+      </w:r>
+      <w:r>
+        <w:rPr>
+          <w:rFonts w:ascii="Times New Roman" w:hAnsi="Times New Roman" w:cs="Times New Roman"/>
+        </w:rPr>
+        <w:t xml:space="preserve"> under the name data_subset_tiny_imagenet.zip</w:t>
+      </w:r>
+      <w:r>
+        <w:rPr>
+          <w:rFonts w:ascii="Times New Roman" w:hAnsi="Times New Roman" w:cs="Times New Roman"/>
+        </w:rPr>
+        <w:t xml:space="preserve">, and the </w:t>
+      </w:r>
+      <w:r>
+        <w:rPr>
+          <w:rFonts w:ascii="Times New Roman" w:hAnsi="Times New Roman" w:cs="Times New Roman"/>
+        </w:rPr>
+        <w:t>question_2</w:t>
+      </w:r>
+      <w:r>
+        <w:rPr>
+          <w:rFonts w:ascii="Times New Roman" w:hAnsi="Times New Roman" w:cs="Times New Roman"/>
+        </w:rPr>
+        <w:t xml:space="preserve"> folder contains the </w:t>
       </w:r>
       <w:proofErr w:type="spellStart"/>
       <w:r>
@@ -1071,42 +1131,76 @@
         <w:rPr>
           <w:rFonts w:ascii="Times New Roman" w:hAnsi="Times New Roman" w:cs="Times New Roman"/>
         </w:rPr>
-        <w:t xml:space="preserve"> Notebook where I ran the experiment.</w:t>
+        <w:t xml:space="preserve"> Notebook </w:t>
+      </w:r>
+      <w:r>
+        <w:rPr>
+          <w:rFonts w:ascii="Times New Roman" w:hAnsi="Times New Roman" w:cs="Times New Roman"/>
+        </w:rPr>
+        <w:t xml:space="preserve">named </w:t>
+      </w:r>
+      <w:r>
+        <w:rPr>
+          <w:rFonts w:ascii="Times New Roman" w:hAnsi="Times New Roman" w:cs="Times New Roman"/>
+        </w:rPr>
+        <w:t>q2_relu_vs_tanh_cifar10.ipynb</w:t>
+      </w:r>
+      <w:r>
+        <w:rPr>
+          <w:rFonts w:ascii="Times New Roman" w:hAnsi="Times New Roman" w:cs="Times New Roman"/>
+        </w:rPr>
+        <w:t xml:space="preserve"> </w:t>
+      </w:r>
+      <w:r>
+        <w:rPr>
+          <w:rFonts w:ascii="Times New Roman" w:hAnsi="Times New Roman" w:cs="Times New Roman"/>
+        </w:rPr>
+        <w:t>where I ran the experiment.</w:t>
       </w:r>
       <w:r>
         <w:rPr>
           <w:rFonts w:ascii="Times New Roman" w:hAnsi="Times New Roman" w:cs="Times New Roman"/>
         </w:rPr>
         <w:br/>
-        <w:t xml:space="preserve">My repository is hosted on GitHub, and I set it to public visibility so that the professor can access it. Regarding the dataset for Question 1, I will compress (zip) it and submit it separately, since it cannot be pushed to GitHub; therefore, I have added it </w:t>
+        <w:t xml:space="preserve">My repository is hosted on GitHub, and I set it to public visibility so that the professor can access it. </w:t>
+      </w:r>
+      <w:r>
+        <w:rPr>
+          <w:rFonts w:ascii="Times New Roman" w:hAnsi="Times New Roman" w:cs="Times New Roman"/>
+        </w:rPr>
+        <w:t>T</w:t>
+      </w:r>
+      <w:r>
+        <w:rPr>
+          <w:rFonts w:ascii="Times New Roman" w:hAnsi="Times New Roman" w:cs="Times New Roman"/>
+        </w:rPr>
+        <w:t xml:space="preserve">he report </w:t>
       </w:r>
       <w:proofErr w:type="gramStart"/>
       <w:r>
         <w:rPr>
           <w:rFonts w:ascii="Times New Roman" w:hAnsi="Times New Roman" w:cs="Times New Roman"/>
         </w:rPr>
-        <w:t>to</w:t>
+        <w:t>is</w:t>
       </w:r>
       <w:proofErr w:type="gramEnd"/>
       <w:r>
         <w:rPr>
           <w:rFonts w:ascii="Times New Roman" w:hAnsi="Times New Roman" w:cs="Times New Roman"/>
         </w:rPr>
-        <w:t xml:space="preserve">. </w:t>
-      </w:r>
-      <w:proofErr w:type="spellStart"/>
-      <w:r>
-        <w:rPr>
-          <w:rFonts w:ascii="Times New Roman" w:hAnsi="Times New Roman" w:cs="Times New Roman"/>
-        </w:rPr>
-        <w:t>gitignore</w:t>
-      </w:r>
-      <w:proofErr w:type="spellEnd"/>
-      <w:r>
-        <w:rPr>
-          <w:rFonts w:ascii="Times New Roman" w:hAnsi="Times New Roman" w:cs="Times New Roman"/>
-        </w:rPr>
-        <w:t>. The code for Question 2 and the report is already uploaded to my GitHub repository.</w:t>
+        <w:t xml:space="preserve"> already uploaded to my GitHub repository</w:t>
+      </w:r>
+      <w:r>
+        <w:rPr>
+          <w:rFonts w:ascii="Times New Roman" w:hAnsi="Times New Roman" w:cs="Times New Roman"/>
+        </w:rPr>
+        <w:t xml:space="preserve"> under the name assignment 2 report</w:t>
+      </w:r>
+      <w:r>
+        <w:rPr>
+          <w:rFonts w:ascii="Times New Roman" w:hAnsi="Times New Roman" w:cs="Times New Roman"/>
+        </w:rPr>
+        <w:t>.</w:t>
       </w:r>
       <w:r>
         <w:rPr>
@@ -5246,11 +5340,70 @@
         </w:rPr>
         <w:t xml:space="preserve"> model reaches the 25% training-error threshold earlier than the tanh model.</w:t>
       </w:r>
+      <w:r>
+        <w:rPr>
+          <w:rFonts w:ascii="Times New Roman" w:hAnsi="Times New Roman" w:cs="Times New Roman"/>
+        </w:rPr>
+        <w:t xml:space="preserve"> To sum up, CNN can learn much after using </w:t>
+      </w:r>
+      <w:proofErr w:type="spellStart"/>
+      <w:r>
+        <w:rPr>
+          <w:rFonts w:ascii="Times New Roman" w:hAnsi="Times New Roman" w:cs="Times New Roman"/>
+        </w:rPr>
+        <w:t>ReLU</w:t>
+      </w:r>
+      <w:proofErr w:type="spellEnd"/>
+      <w:r>
+        <w:rPr>
+          <w:rFonts w:ascii="Times New Roman" w:hAnsi="Times New Roman" w:cs="Times New Roman"/>
+        </w:rPr>
+        <w:t xml:space="preserve"> activation compared to tanh. It is highly recommended to use </w:t>
+      </w:r>
+      <w:proofErr w:type="spellStart"/>
+      <w:r>
+        <w:rPr>
+          <w:rFonts w:ascii="Times New Roman" w:hAnsi="Times New Roman" w:cs="Times New Roman"/>
+        </w:rPr>
+        <w:t>ReLU</w:t>
+      </w:r>
+      <w:proofErr w:type="spellEnd"/>
+      <w:r>
+        <w:rPr>
+          <w:rFonts w:ascii="Times New Roman" w:hAnsi="Times New Roman" w:cs="Times New Roman"/>
+        </w:rPr>
+        <w:t xml:space="preserve"> instead of tanh. So </w:t>
+      </w:r>
+      <w:r>
+        <w:rPr>
+          <w:rFonts w:ascii="Times New Roman" w:hAnsi="Times New Roman" w:cs="Times New Roman"/>
+        </w:rPr>
+        <w:t>indeed,</w:t>
+      </w:r>
+      <w:r>
+        <w:rPr>
+          <w:rFonts w:ascii="Times New Roman" w:hAnsi="Times New Roman" w:cs="Times New Roman"/>
+        </w:rPr>
+        <w:t xml:space="preserve"> I was able to get the same results as </w:t>
+      </w:r>
+      <w:r>
+        <w:rPr>
+          <w:rFonts w:ascii="Times New Roman" w:hAnsi="Times New Roman" w:cs="Times New Roman"/>
+        </w:rPr>
+        <w:t>figure</w:t>
+      </w:r>
+      <w:r>
+        <w:rPr>
+          <w:rFonts w:ascii="Times New Roman" w:hAnsi="Times New Roman" w:cs="Times New Roman"/>
+        </w:rPr>
+        <w:t xml:space="preserve"> 1 in the paper [2]. </w:t>
+      </w:r>
     </w:p>
     <w:p>
       <w:pPr>
         <w:pStyle w:val="ListParagraph"/>
         <w:ind w:left="1080"/>
+        <w:jc w:val="both"/>
         <w:rPr>
           <w:rFonts w:ascii="Times New Roman" w:hAnsi="Times New Roman" w:cs="Times New Roman"/>
         </w:rPr>
@@ -5260,6 +5413,7 @@
       <w:pPr>
         <w:pStyle w:val="ListParagraph"/>
         <w:ind w:left="1080"/>
+        <w:jc w:val="both"/>
         <w:rPr>
           <w:rFonts w:ascii="Times New Roman" w:hAnsi="Times New Roman" w:cs="Times New Roman"/>
         </w:rPr>
@@ -5276,6 +5430,24 @@
     </w:p>
     <w:p>
       <w:pPr>
+        <w:pStyle w:val="ListParagraph"/>
+        <w:ind w:left="1080"/>
+        <w:rPr>
+          <w:rFonts w:ascii="Times New Roman" w:hAnsi="Times New Roman" w:cs="Times New Roman"/>
+        </w:rPr>
+      </w:pPr>
+    </w:p>
+    <w:p>
+      <w:pPr>
+        <w:pStyle w:val="ListParagraph"/>
+        <w:ind w:left="1080"/>
+        <w:rPr>
+          <w:rFonts w:ascii="Times New Roman" w:hAnsi="Times New Roman" w:cs="Times New Roman"/>
+        </w:rPr>
+      </w:pPr>
+    </w:p>
+    <w:p>
+      <w:pPr>
         <w:rPr>
           <w:rFonts w:ascii="Times New Roman" w:hAnsi="Times New Roman" w:cs="Times New Roman"/>
         </w:rPr>
@@ -5292,7 +5464,6 @@
         <w:rPr>
           <w:rFonts w:ascii="Times New Roman" w:hAnsi="Times New Roman" w:cs="Times New Roman"/>
         </w:rPr>
-        <w:lastRenderedPageBreak/>
         <w:t>References</w:t>
       </w:r>
       <w:r>
@@ -9018,7 +9189,7 @@
   <w:style w:type="paragraph" w:default="1" w:styleId="Normal">
     <w:name w:val="Normal"/>
     <w:qFormat/>
-    <w:rsid w:val="00943A9E"/>
+    <w:rsid w:val="00EB109B"/>
   </w:style>
   <w:style w:type="paragraph" w:styleId="Heading1">
     <w:name w:val="heading 1"/>
@@ -9221,6 +9392,7 @@
   <w:style w:type="character" w:default="1" w:styleId="DefaultParagraphFont">
     <w:name w:val="Default Paragraph Font"/>
     <w:uiPriority w:val="1"/>
+    <w:semiHidden/>
     <w:unhideWhenUsed/>
   </w:style>
   <w:style w:type="table" w:default="1" w:styleId="TableNormal">

</xml_diff>

<commit_message>
changing the path to relative path and adding more comments to the script
</commit_message>
<xml_diff>
--- a/assignment 2 report.docx
+++ b/assignment 2 report.docx
@@ -314,7 +314,6 @@
         <w:tabs>
           <w:tab w:val="right" w:leader="dot" w:pos="9350"/>
         </w:tabs>
-        <w:spacing w:line="360" w:lineRule="auto"/>
         <w:rPr>
           <w:rFonts w:ascii="Times New Roman" w:eastAsiaTheme="minorEastAsia" w:hAnsi="Times New Roman" w:cs="Times New Roman"/>
           <w:noProof/>
@@ -338,7 +337,7 @@
         </w:rPr>
         <w:fldChar w:fldCharType="separate"/>
       </w:r>
-      <w:hyperlink w:anchor="_Toc211334159" w:history="1">
+      <w:hyperlink w:anchor="_Toc211552757" w:history="1">
         <w:r>
           <w:rPr>
             <w:rStyle w:val="Hyperlink"/>
@@ -369,7 +368,7 @@
             <w:noProof/>
             <w:webHidden/>
           </w:rPr>
-          <w:instrText xml:space="preserve"> PAGEREF _Toc211334159 \h </w:instrText>
+          <w:instrText xml:space="preserve"> PAGEREF _Toc211552757 \h </w:instrText>
         </w:r>
         <w:r>
           <w:rPr>
@@ -410,13 +409,12 @@
         <w:tabs>
           <w:tab w:val="right" w:leader="dot" w:pos="9350"/>
         </w:tabs>
-        <w:spacing w:line="360" w:lineRule="auto"/>
         <w:rPr>
           <w:rFonts w:ascii="Times New Roman" w:eastAsiaTheme="minorEastAsia" w:hAnsi="Times New Roman" w:cs="Times New Roman"/>
           <w:noProof/>
         </w:rPr>
       </w:pPr>
-      <w:hyperlink w:anchor="_Toc211334160" w:history="1">
+      <w:hyperlink w:anchor="_Toc211552758" w:history="1">
         <w:r>
           <w:rPr>
             <w:rStyle w:val="Hyperlink"/>
@@ -447,7 +445,84 @@
             <w:noProof/>
             <w:webHidden/>
           </w:rPr>
-          <w:instrText xml:space="preserve"> PAGEREF _Toc211334160 \h </w:instrText>
+          <w:instrText xml:space="preserve"> PAGEREF _Toc211552758 \h </w:instrText>
+        </w:r>
+        <w:r>
+          <w:rPr>
+            <w:rFonts w:ascii="Times New Roman" w:hAnsi="Times New Roman" w:cs="Times New Roman"/>
+            <w:noProof/>
+            <w:webHidden/>
+          </w:rPr>
+        </w:r>
+        <w:r>
+          <w:rPr>
+            <w:rFonts w:ascii="Times New Roman" w:hAnsi="Times New Roman" w:cs="Times New Roman"/>
+            <w:noProof/>
+            <w:webHidden/>
+          </w:rPr>
+          <w:fldChar w:fldCharType="separate"/>
+        </w:r>
+        <w:r>
+          <w:rPr>
+            <w:rFonts w:ascii="Times New Roman" w:hAnsi="Times New Roman" w:cs="Times New Roman"/>
+            <w:noProof/>
+            <w:webHidden/>
+          </w:rPr>
+          <w:t>6</w:t>
+        </w:r>
+        <w:r>
+          <w:rPr>
+            <w:rFonts w:ascii="Times New Roman" w:hAnsi="Times New Roman" w:cs="Times New Roman"/>
+            <w:noProof/>
+            <w:webHidden/>
+          </w:rPr>
+          <w:fldChar w:fldCharType="end"/>
+        </w:r>
+      </w:hyperlink>
+    </w:p>
+    <w:p>
+      <w:pPr>
+        <w:pStyle w:val="TableofFigures"/>
+        <w:tabs>
+          <w:tab w:val="right" w:leader="dot" w:pos="9350"/>
+        </w:tabs>
+        <w:rPr>
+          <w:rFonts w:ascii="Times New Roman" w:eastAsiaTheme="minorEastAsia" w:hAnsi="Times New Roman" w:cs="Times New Roman"/>
+          <w:noProof/>
+        </w:rPr>
+      </w:pPr>
+      <w:hyperlink w:anchor="_Toc211552759" w:history="1">
+        <w:r>
+          <w:rPr>
+            <w:rStyle w:val="Hyperlink"/>
+            <w:rFonts w:ascii="Times New Roman" w:hAnsi="Times New Roman" w:cs="Times New Roman"/>
+            <w:noProof/>
+          </w:rPr>
+          <w:t>Figure 3.Dataset Creation and File Generation for Tiny ImageNet Challenge</w:t>
+        </w:r>
+        <w:r>
+          <w:rPr>
+            <w:rFonts w:ascii="Times New Roman" w:hAnsi="Times New Roman" w:cs="Times New Roman"/>
+            <w:noProof/>
+            <w:webHidden/>
+          </w:rPr>
+          <w:tab/>
+        </w:r>
+        <w:r>
+          <w:rPr>
+            <w:rFonts w:ascii="Times New Roman" w:hAnsi="Times New Roman" w:cs="Times New Roman"/>
+            <w:noProof/>
+            <w:webHidden/>
+          </w:rPr>
+          <w:fldChar w:fldCharType="begin"/>
+        </w:r>
+        <w:r>
+          <w:rPr>
+            <w:rFonts w:ascii="Times New Roman" w:hAnsi="Times New Roman" w:cs="Times New Roman"/>
+            <w:noProof/>
+            <w:webHidden/>
+          </w:rPr>
+          <w:instrText xml:space="preserve"> PAGEREF _Toc211552759 \h </w:instrText>
         </w:r>
         <w:r>
           <w:rPr>
@@ -488,91 +563,12 @@
         <w:tabs>
           <w:tab w:val="right" w:leader="dot" w:pos="9350"/>
         </w:tabs>
-        <w:spacing w:line="360" w:lineRule="auto"/>
         <w:rPr>
           <w:rFonts w:ascii="Times New Roman" w:eastAsiaTheme="minorEastAsia" w:hAnsi="Times New Roman" w:cs="Times New Roman"/>
           <w:noProof/>
         </w:rPr>
       </w:pPr>
-      <w:hyperlink w:anchor="_Toc211334161" w:history="1">
-        <w:r>
-          <w:rPr>
-            <w:rStyle w:val="Hyperlink"/>
-            <w:rFonts w:ascii="Times New Roman" w:hAnsi="Times New Roman" w:cs="Times New Roman"/>
-            <w:noProof/>
-          </w:rPr>
-          <w:t>Figure 3. Dataset Creation and File Generation for Tiny ImageNet Challenge</w:t>
-        </w:r>
-        <w:r>
-          <w:rPr>
-            <w:rFonts w:ascii="Times New Roman" w:hAnsi="Times New Roman" w:cs="Times New Roman"/>
-            <w:noProof/>
-            <w:webHidden/>
-          </w:rPr>
-          <w:tab/>
-        </w:r>
-        <w:r>
-          <w:rPr>
-            <w:rFonts w:ascii="Times New Roman" w:hAnsi="Times New Roman" w:cs="Times New Roman"/>
-            <w:noProof/>
-            <w:webHidden/>
-          </w:rPr>
-          <w:fldChar w:fldCharType="begin"/>
-        </w:r>
-        <w:r>
-          <w:rPr>
-            <w:rFonts w:ascii="Times New Roman" w:hAnsi="Times New Roman" w:cs="Times New Roman"/>
-            <w:noProof/>
-            <w:webHidden/>
-          </w:rPr>
-          <w:instrText xml:space="preserve"> PAGEREF _Toc211334161 \h </w:instrText>
-        </w:r>
-        <w:r>
-          <w:rPr>
-            <w:rFonts w:ascii="Times New Roman" w:hAnsi="Times New Roman" w:cs="Times New Roman"/>
-            <w:noProof/>
-            <w:webHidden/>
-          </w:rPr>
-        </w:r>
-        <w:r>
-          <w:rPr>
-            <w:rFonts w:ascii="Times New Roman" w:hAnsi="Times New Roman" w:cs="Times New Roman"/>
-            <w:noProof/>
-            <w:webHidden/>
-          </w:rPr>
-          <w:fldChar w:fldCharType="separate"/>
-        </w:r>
-        <w:r>
-          <w:rPr>
-            <w:rFonts w:ascii="Times New Roman" w:hAnsi="Times New Roman" w:cs="Times New Roman"/>
-            <w:noProof/>
-            <w:webHidden/>
-          </w:rPr>
-          <w:t>7</w:t>
-        </w:r>
-        <w:r>
-          <w:rPr>
-            <w:rFonts w:ascii="Times New Roman" w:hAnsi="Times New Roman" w:cs="Times New Roman"/>
-            <w:noProof/>
-            <w:webHidden/>
-          </w:rPr>
-          <w:fldChar w:fldCharType="end"/>
-        </w:r>
-      </w:hyperlink>
-    </w:p>
-    <w:p>
-      <w:pPr>
-        <w:pStyle w:val="TableofFigures"/>
-        <w:tabs>
-          <w:tab w:val="right" w:leader="dot" w:pos="9350"/>
-        </w:tabs>
-        <w:spacing w:line="360" w:lineRule="auto"/>
-        <w:rPr>
-          <w:rFonts w:ascii="Times New Roman" w:eastAsiaTheme="minorEastAsia" w:hAnsi="Times New Roman" w:cs="Times New Roman"/>
-          <w:noProof/>
-        </w:rPr>
-      </w:pPr>
-      <w:hyperlink w:anchor="_Toc211334162" w:history="1">
+      <w:hyperlink w:anchor="_Toc211552760" w:history="1">
         <w:r>
           <w:rPr>
             <w:rStyle w:val="Hyperlink"/>
@@ -603,7 +599,7 @@
             <w:noProof/>
             <w:webHidden/>
           </w:rPr>
-          <w:instrText xml:space="preserve"> PAGEREF _Toc211334162 \h </w:instrText>
+          <w:instrText xml:space="preserve"> PAGEREF _Toc211552760 \h </w:instrText>
         </w:r>
         <w:r>
           <w:rPr>
@@ -644,13 +640,12 @@
         <w:tabs>
           <w:tab w:val="right" w:leader="dot" w:pos="9350"/>
         </w:tabs>
-        <w:spacing w:line="360" w:lineRule="auto"/>
         <w:rPr>
           <w:rFonts w:ascii="Times New Roman" w:eastAsiaTheme="minorEastAsia" w:hAnsi="Times New Roman" w:cs="Times New Roman"/>
           <w:noProof/>
         </w:rPr>
       </w:pPr>
-      <w:hyperlink w:anchor="_Toc211334163" w:history="1">
+      <w:hyperlink w:anchor="_Toc211552761" w:history="1">
         <w:r>
           <w:rPr>
             <w:rStyle w:val="Hyperlink"/>
@@ -681,7 +676,7 @@
             <w:noProof/>
             <w:webHidden/>
           </w:rPr>
-          <w:instrText xml:space="preserve"> PAGEREF _Toc211334163 \h </w:instrText>
+          <w:instrText xml:space="preserve"> PAGEREF _Toc211552761 \h </w:instrText>
         </w:r>
         <w:r>
           <w:rPr>
@@ -888,7 +883,6 @@
         <w:rPr>
           <w:rFonts w:ascii="Times New Roman" w:hAnsi="Times New Roman" w:cs="Times New Roman"/>
         </w:rPr>
-        <w:lastRenderedPageBreak/>
         <w:t>Introduction</w:t>
       </w:r>
     </w:p>
@@ -913,6 +907,7 @@
         <w:rPr>
           <w:rFonts w:ascii="Times New Roman" w:hAnsi="Times New Roman" w:cs="Times New Roman"/>
         </w:rPr>
+        <w:lastRenderedPageBreak/>
         <w:t xml:space="preserve">In this assignment, I will be using two different datasets to address each question. For Question 1, I have downloaded Tiny ImageNet, a subset of the ILSVRC 2010 dataset, from the </w:t>
       </w:r>
       <w:hyperlink r:id="rId9">
@@ -1654,88 +1649,87 @@
           <w:kern w:val="0"/>
           <w14:ligatures w14:val="none"/>
         </w:rPr>
-        <w:t xml:space="preserve">ounding box annotations for object </w:t>
-      </w:r>
+        <w:t>ounding box annotations for object localization tasks, which are represented by tensors indicating the position of the object within the image in the format [</w:t>
+      </w:r>
+      <w:proofErr w:type="spellStart"/>
       <w:r>
         <w:rPr>
           <w:rFonts w:ascii="Times New Roman" w:eastAsia="Times New Roman" w:hAnsi="Times New Roman" w:cs="Times New Roman"/>
           <w:kern w:val="0"/>
           <w14:ligatures w14:val="none"/>
         </w:rPr>
-        <w:lastRenderedPageBreak/>
-        <w:t>localization tasks, which are represented by tensors indicating the position of the object within the image in the format [</w:t>
-      </w:r>
-      <w:proofErr w:type="spellStart"/>
+        <w:t>xmin</w:t>
+      </w:r>
+      <w:proofErr w:type="spellEnd"/>
       <w:r>
         <w:rPr>
           <w:rFonts w:ascii="Times New Roman" w:eastAsia="Times New Roman" w:hAnsi="Times New Roman" w:cs="Times New Roman"/>
           <w:kern w:val="0"/>
           <w14:ligatures w14:val="none"/>
         </w:rPr>
-        <w:t>xmin</w:t>
-      </w:r>
-      <w:proofErr w:type="spellEnd"/>
+        <w:t xml:space="preserve">, </w:t>
+      </w:r>
+      <w:proofErr w:type="spellStart"/>
       <w:r>
         <w:rPr>
           <w:rFonts w:ascii="Times New Roman" w:eastAsia="Times New Roman" w:hAnsi="Times New Roman" w:cs="Times New Roman"/>
           <w:kern w:val="0"/>
           <w14:ligatures w14:val="none"/>
         </w:rPr>
-        <w:t xml:space="preserve">, </w:t>
-      </w:r>
-      <w:proofErr w:type="spellStart"/>
+        <w:t>ymin</w:t>
+      </w:r>
+      <w:proofErr w:type="spellEnd"/>
       <w:r>
         <w:rPr>
           <w:rFonts w:ascii="Times New Roman" w:eastAsia="Times New Roman" w:hAnsi="Times New Roman" w:cs="Times New Roman"/>
           <w:kern w:val="0"/>
           <w14:ligatures w14:val="none"/>
         </w:rPr>
-        <w:t>ymin</w:t>
-      </w:r>
-      <w:proofErr w:type="spellEnd"/>
+        <w:t xml:space="preserve">, </w:t>
+      </w:r>
+      <w:proofErr w:type="spellStart"/>
       <w:r>
         <w:rPr>
           <w:rFonts w:ascii="Times New Roman" w:eastAsia="Times New Roman" w:hAnsi="Times New Roman" w:cs="Times New Roman"/>
           <w:kern w:val="0"/>
           <w14:ligatures w14:val="none"/>
         </w:rPr>
-        <w:t xml:space="preserve">, </w:t>
-      </w:r>
-      <w:proofErr w:type="spellStart"/>
+        <w:t>xmax</w:t>
+      </w:r>
+      <w:proofErr w:type="spellEnd"/>
       <w:r>
         <w:rPr>
           <w:rFonts w:ascii="Times New Roman" w:eastAsia="Times New Roman" w:hAnsi="Times New Roman" w:cs="Times New Roman"/>
           <w:kern w:val="0"/>
           <w14:ligatures w14:val="none"/>
         </w:rPr>
-        <w:t>xmax</w:t>
-      </w:r>
-      <w:proofErr w:type="spellEnd"/>
+        <w:t xml:space="preserve">, </w:t>
+      </w:r>
+      <w:proofErr w:type="spellStart"/>
       <w:r>
         <w:rPr>
           <w:rFonts w:ascii="Times New Roman" w:eastAsia="Times New Roman" w:hAnsi="Times New Roman" w:cs="Times New Roman"/>
           <w:kern w:val="0"/>
           <w14:ligatures w14:val="none"/>
         </w:rPr>
-        <w:t xml:space="preserve">, </w:t>
-      </w:r>
-      <w:proofErr w:type="spellStart"/>
+        <w:t>ymax</w:t>
+      </w:r>
+      <w:proofErr w:type="spellEnd"/>
       <w:r>
         <w:rPr>
           <w:rFonts w:ascii="Times New Roman" w:eastAsia="Times New Roman" w:hAnsi="Times New Roman" w:cs="Times New Roman"/>
           <w:kern w:val="0"/>
           <w14:ligatures w14:val="none"/>
         </w:rPr>
-        <w:t>ymax</w:t>
-      </w:r>
-      <w:proofErr w:type="spellEnd"/>
+        <w:t>].</w:t>
+      </w:r>
       <w:r>
         <w:rPr>
           <w:rFonts w:ascii="Times New Roman" w:eastAsia="Times New Roman" w:hAnsi="Times New Roman" w:cs="Times New Roman"/>
           <w:kern w:val="0"/>
           <w14:ligatures w14:val="none"/>
         </w:rPr>
-        <w:t>].</w:t>
+        <w:t xml:space="preserve"> </w:t>
       </w:r>
       <w:r>
         <w:rPr>
@@ -1743,7 +1737,7 @@
           <w:kern w:val="0"/>
           <w14:ligatures w14:val="none"/>
         </w:rPr>
-        <w:t xml:space="preserve"> </w:t>
+        <w:t xml:space="preserve">To create a subset of the </w:t>
       </w:r>
       <w:r>
         <w:rPr>
@@ -1751,7 +1745,8 @@
           <w:kern w:val="0"/>
           <w14:ligatures w14:val="none"/>
         </w:rPr>
-        <w:t>To create a subset of the Tiny ImageNet dataset, I selected 100 classes from the original 200 classes. I started by using the train subset of the Tiny ImageNet dataset, as it is already labeled and contains enough images to generate a dataset. I randomly selected 100 classes instead of choosing the first 100 classes in sorted order</w:t>
+        <w:lastRenderedPageBreak/>
+        <w:t>Tiny ImageNet dataset, I selected 100 classes from the original 200 classes. I started by using the train subset of the Tiny ImageNet dataset, as it is already labeled and contains enough images to generate a dataset. I randomly selected 100 classes instead of choosing the first 100 classes in sorted order</w:t>
       </w:r>
       <w:r>
         <w:rPr>
@@ -2547,7 +2542,6 @@
         <w:rPr>
           <w:rFonts w:ascii="Times New Roman" w:hAnsi="Times New Roman" w:cs="Times New Roman"/>
         </w:rPr>
-        <w:lastRenderedPageBreak/>
         <w:t xml:space="preserve">I will use the values inside </w:t>
       </w:r>
       <w:proofErr w:type="spellStart"/>
@@ -3362,7 +3356,6 @@
         <w:rPr>
           <w:rFonts w:ascii="Times New Roman" w:eastAsiaTheme="minorEastAsia" w:hAnsi="Times New Roman" w:cs="Times New Roman"/>
         </w:rPr>
-        <w:lastRenderedPageBreak/>
         <w:t xml:space="preserve">Regarding the network architecture both experiments used the </w:t>
       </w:r>
       <w:r>
@@ -3387,6 +3380,7 @@
           <w:rFonts w:ascii="Times New Roman" w:hAnsi="Times New Roman" w:cs="Times New Roman"/>
           <w:noProof/>
         </w:rPr>
+        <w:lastRenderedPageBreak/>
         <w:drawing>
           <wp:inline distT="0" distB="0" distL="0" distR="0" wp14:anchorId="722CDA1C" wp14:editId="2D046A53">
             <wp:extent cx="3314700" cy="2209800"/>
@@ -3446,7 +3440,7 @@
           <w:szCs w:val="24"/>
         </w:rPr>
       </w:pPr>
-      <w:bookmarkStart w:id="0" w:name="_Toc211334159"/>
+      <w:bookmarkStart w:id="0" w:name="_Toc211552757"/>
       <w:r>
         <w:rPr>
           <w:rFonts w:ascii="Times New Roman" w:hAnsi="Times New Roman" w:cs="Times New Roman"/>
@@ -3887,7 +3881,6 @@
           <w:rFonts w:ascii="Times New Roman" w:hAnsi="Times New Roman" w:cs="Times New Roman"/>
           <w:noProof/>
         </w:rPr>
-        <w:lastRenderedPageBreak/>
         <w:drawing>
           <wp:inline distT="0" distB="0" distL="0" distR="0" wp14:anchorId="454E66BA" wp14:editId="6BC7CA8E">
             <wp:extent cx="1960939" cy="2280953"/>
@@ -3933,7 +3926,7 @@
           <w:rFonts w:ascii="Times New Roman" w:hAnsi="Times New Roman" w:cs="Times New Roman"/>
         </w:rPr>
       </w:pPr>
-      <w:bookmarkStart w:id="1" w:name="_Toc211334160"/>
+      <w:bookmarkStart w:id="1" w:name="_Toc211552758"/>
       <w:r>
         <w:t xml:space="preserve">Figure </w:t>
       </w:r>
@@ -3965,6 +3958,7 @@
         <w:rPr>
           <w:rFonts w:ascii="Times New Roman" w:hAnsi="Times New Roman" w:cs="Times New Roman"/>
         </w:rPr>
+        <w:lastRenderedPageBreak/>
         <w:t xml:space="preserve">Figure 2 </w:t>
       </w:r>
       <w:r>
@@ -4009,15 +4003,19 @@
         <w:keepNext/>
         <w:jc w:val="center"/>
       </w:pPr>
-      <w:r>
-        <w:rPr>
-          <w:noProof/>
-        </w:rPr>
+    </w:p>
+    <w:p>
+      <w:pPr>
+        <w:pStyle w:val="ListParagraph"/>
+        <w:keepNext/>
+        <w:jc w:val="center"/>
+      </w:pPr>
+      <w:r>
         <w:drawing>
-          <wp:inline distT="0" distB="0" distL="0" distR="0" wp14:anchorId="4D657738" wp14:editId="1894C49A">
-            <wp:extent cx="5943600" cy="1542415"/>
-            <wp:effectExtent l="0" t="0" r="0" b="635"/>
-            <wp:docPr id="2121053996" name="Picture 1" descr="A screen shot of a computer&#10;&#10;AI-generated content may be incorrect."/>
+          <wp:inline distT="0" distB="0" distL="0" distR="0" wp14:anchorId="603FC7A0" wp14:editId="6EA5E641">
+            <wp:extent cx="5943600" cy="1540510"/>
+            <wp:effectExtent l="0" t="0" r="0" b="2540"/>
+            <wp:docPr id="1070817176" name="Picture 1" descr="A computer screen shot of a black screen&#10;&#10;AI-generated content may be incorrect."/>
             <wp:cNvGraphicFramePr>
               <a:graphicFrameLocks xmlns:a="http://schemas.openxmlformats.org/drawingml/2006/main" noChangeAspect="1"/>
             </wp:cNvGraphicFramePr>
@@ -4025,7 +4023,7 @@
               <a:graphicData uri="http://schemas.openxmlformats.org/drawingml/2006/picture">
                 <pic:pic xmlns:pic="http://schemas.openxmlformats.org/drawingml/2006/picture">
                   <pic:nvPicPr>
-                    <pic:cNvPr id="2121053996" name="Picture 1" descr="A screen shot of a computer&#10;&#10;AI-generated content may be incorrect."/>
+                    <pic:cNvPr id="1070817176" name="Picture 1" descr="A computer screen shot of a black screen&#10;&#10;AI-generated content may be incorrect."/>
                     <pic:cNvPicPr/>
                   </pic:nvPicPr>
                   <pic:blipFill>
@@ -4037,7 +4035,7 @@
                   <pic:spPr>
                     <a:xfrm>
                       <a:off x="0" y="0"/>
-                      <a:ext cx="5943600" cy="1542415"/>
+                      <a:ext cx="5943600" cy="1540510"/>
                     </a:xfrm>
                     <a:prstGeom prst="rect">
                       <a:avLst/>
@@ -4054,11 +4052,8 @@
       <w:pPr>
         <w:pStyle w:val="Caption"/>
         <w:jc w:val="center"/>
-        <w:rPr>
-          <w:rFonts w:ascii="Times New Roman" w:hAnsi="Times New Roman" w:cs="Times New Roman"/>
-        </w:rPr>
-      </w:pPr>
-      <w:bookmarkStart w:id="2" w:name="_Toc211334161"/>
+      </w:pPr>
+      <w:bookmarkStart w:id="2" w:name="_Toc211552759"/>
       <w:r>
         <w:t xml:space="preserve">Figure </w:t>
       </w:r>
@@ -4071,7 +4066,7 @@
         </w:r>
       </w:fldSimple>
       <w:r>
-        <w:t xml:space="preserve">. </w:t>
+        <w:t>.</w:t>
       </w:r>
       <w:r>
         <w:t>Dataset Creation and File Generation for Tiny ImageNet Challenge</w:t>
@@ -4364,7 +4359,6 @@
         <w:rPr>
           <w:rFonts w:ascii="Times New Roman" w:hAnsi="Times New Roman" w:cs="Times New Roman"/>
         </w:rPr>
-        <w:lastRenderedPageBreak/>
         <w:t>Resize settings, where the shorter side of each image is resized to 256 pixels, ensuring consistent image dimensions.</w:t>
       </w:r>
     </w:p>
@@ -4504,6 +4498,7 @@
         <w:rPr>
           <w:rFonts w:ascii="Times New Roman" w:hAnsi="Times New Roman" w:cs="Times New Roman"/>
         </w:rPr>
+        <w:lastRenderedPageBreak/>
         <w:t>class_id</w:t>
       </w:r>
       <w:proofErr w:type="spellEnd"/>
@@ -4698,7 +4693,7 @@
           <w:rFonts w:ascii="Times New Roman" w:hAnsi="Times New Roman" w:cs="Times New Roman"/>
         </w:rPr>
       </w:pPr>
-      <w:bookmarkStart w:id="3" w:name="_Toc211334162"/>
+      <w:bookmarkStart w:id="3" w:name="_Toc211552760"/>
       <w:r>
         <w:t xml:space="preserve">Figure </w:t>
       </w:r>
@@ -4947,6 +4942,7 @@
           <w:rFonts w:ascii="Times New Roman" w:hAnsi="Times New Roman" w:cs="Times New Roman"/>
           <w:noProof/>
         </w:rPr>
+        <w:lastRenderedPageBreak/>
         <w:drawing>
           <wp:inline distT="0" distB="0" distL="0" distR="0" wp14:anchorId="4F7A286B" wp14:editId="48783B22">
             <wp:extent cx="3297506" cy="2343730"/>
@@ -4992,7 +4988,7 @@
           <w:rFonts w:ascii="Times New Roman" w:hAnsi="Times New Roman" w:cs="Times New Roman"/>
         </w:rPr>
       </w:pPr>
-      <w:bookmarkStart w:id="4" w:name="_Toc211334163"/>
+      <w:bookmarkStart w:id="4" w:name="_Toc211552761"/>
       <w:r>
         <w:t xml:space="preserve">Figure </w:t>
       </w:r>
@@ -10158,27 +10154,6 @@
 </file>
 
 <file path=customXml/item1.xml><?xml version="1.0" encoding="utf-8"?>
-<b:Sources xmlns:b="http://schemas.openxmlformats.org/officeDocument/2006/bibliography" xmlns="http://schemas.openxmlformats.org/officeDocument/2006/bibliography" SelectedStyle="\APASixthEditionOfficeOnline.xsl" StyleName="APA" Version="6"/>
-</file>
-
-<file path=customXml/item2.xml><?xml version="1.0" encoding="utf-8"?>
-<p:properties xmlns:p="http://schemas.microsoft.com/office/2006/metadata/properties" xmlns:xsi="http://www.w3.org/2001/XMLSchema-instance" xmlns:pc="http://schemas.microsoft.com/office/infopath/2007/PartnerControls">
-  <documentManagement>
-    <_activity xmlns="70f47018-92cf-414e-8eb6-ba68216eb034" xsi:nil="true"/>
-  </documentManagement>
-</p:properties>
-</file>
-
-<file path=customXml/item3.xml><?xml version="1.0" encoding="utf-8"?>
-<?mso-contentType ?>
-<FormTemplates xmlns="http://schemas.microsoft.com/sharepoint/v3/contenttype/forms">
-  <Display>DocumentLibraryForm</Display>
-  <Edit>DocumentLibraryForm</Edit>
-  <New>DocumentLibraryForm</New>
-</FormTemplates>
-</file>
-
-<file path=customXml/item4.xml><?xml version="1.0" encoding="utf-8"?>
 <ct:contentTypeSchema xmlns:ct="http://schemas.microsoft.com/office/2006/metadata/contentType" xmlns:ma="http://schemas.microsoft.com/office/2006/metadata/properties/metaAttributes" ct:_="" ma:_="" ma:contentTypeName="Document" ma:contentTypeID="0x010100A8DE11C2A8A68C42858EB16FCF9E1D29" ma:contentTypeVersion="10" ma:contentTypeDescription="Create a new document." ma:contentTypeScope="" ma:versionID="9e16a0694f37eb908219134219a84ce0">
   <xsd:schema xmlns:xsd="http://www.w3.org/2001/XMLSchema" xmlns:xs="http://www.w3.org/2001/XMLSchema" xmlns:p="http://schemas.microsoft.com/office/2006/metadata/properties" xmlns:ns3="70f47018-92cf-414e-8eb6-ba68216eb034" targetNamespace="http://schemas.microsoft.com/office/2006/metadata/properties" ma:root="true" ma:fieldsID="99395bd89c4ee75b538d8939447cdbf7" ns3:_="">
     <xsd:import namespace="70f47018-92cf-414e-8eb6-ba68216eb034"/>
@@ -10360,33 +10335,28 @@
 </ct:contentTypeSchema>
 </file>
 
-<file path=customXml/itemProps1.xml><?xml version="1.0" encoding="utf-8"?>
-<ds:datastoreItem xmlns:ds="http://schemas.openxmlformats.org/officeDocument/2006/customXml" ds:itemID="{9E04BC98-09A3-4470-A616-09856EFE3488}">
-  <ds:schemaRefs>
-    <ds:schemaRef ds:uri="http://schemas.openxmlformats.org/officeDocument/2006/bibliography"/>
-  </ds:schemaRefs>
-</ds:datastoreItem>
+<file path=customXml/item2.xml><?xml version="1.0" encoding="utf-8"?>
+<?mso-contentType ?>
+<FormTemplates xmlns="http://schemas.microsoft.com/sharepoint/v3/contenttype/forms">
+  <Display>DocumentLibraryForm</Display>
+  <Edit>DocumentLibraryForm</Edit>
+  <New>DocumentLibraryForm</New>
+</FormTemplates>
 </file>
 
-<file path=customXml/itemProps2.xml><?xml version="1.0" encoding="utf-8"?>
-<ds:datastoreItem xmlns:ds="http://schemas.openxmlformats.org/officeDocument/2006/customXml" ds:itemID="{C3ECCC24-FC8A-43B1-921C-2CFC2C0DCB3C}">
-  <ds:schemaRefs>
-    <ds:schemaRef ds:uri="http://schemas.microsoft.com/office/2006/metadata/properties"/>
-    <ds:schemaRef ds:uri="http://schemas.microsoft.com/office/infopath/2007/PartnerControls"/>
-    <ds:schemaRef ds:uri="70f47018-92cf-414e-8eb6-ba68216eb034"/>
-  </ds:schemaRefs>
-</ds:datastoreItem>
+<file path=customXml/item3.xml><?xml version="1.0" encoding="utf-8"?>
+<p:properties xmlns:p="http://schemas.microsoft.com/office/2006/metadata/properties" xmlns:xsi="http://www.w3.org/2001/XMLSchema-instance" xmlns:pc="http://schemas.microsoft.com/office/infopath/2007/PartnerControls">
+  <documentManagement>
+    <_activity xmlns="70f47018-92cf-414e-8eb6-ba68216eb034" xsi:nil="true"/>
+  </documentManagement>
+</p:properties>
 </file>
 
-<file path=customXml/itemProps3.xml><?xml version="1.0" encoding="utf-8"?>
-<ds:datastoreItem xmlns:ds="http://schemas.openxmlformats.org/officeDocument/2006/customXml" ds:itemID="{4247E87C-E04C-4C72-98A4-A73B24DC65C9}">
-  <ds:schemaRefs>
-    <ds:schemaRef ds:uri="http://schemas.microsoft.com/sharepoint/v3/contenttype/forms"/>
-  </ds:schemaRefs>
-</ds:datastoreItem>
+<file path=customXml/item4.xml><?xml version="1.0" encoding="utf-8"?>
+<b:Sources xmlns:b="http://schemas.openxmlformats.org/officeDocument/2006/bibliography" xmlns="http://schemas.openxmlformats.org/officeDocument/2006/bibliography" SelectedStyle="\APASixthEditionOfficeOnline.xsl" StyleName="APA" Version="6"/>
 </file>
 
-<file path=customXml/itemProps4.xml><?xml version="1.0" encoding="utf-8"?>
+<file path=customXml/itemProps1.xml><?xml version="1.0" encoding="utf-8"?>
 <ds:datastoreItem xmlns:ds="http://schemas.openxmlformats.org/officeDocument/2006/customXml" ds:itemID="{6C4B2BC9-B610-4D64-BACC-390B9A4063FF}">
   <ds:schemaRefs>
     <ds:schemaRef ds:uri="http://schemas.microsoft.com/office/2006/metadata/contentType"/>
@@ -10404,6 +10374,32 @@
 </ds:datastoreItem>
 </file>
 
+<file path=customXml/itemProps2.xml><?xml version="1.0" encoding="utf-8"?>
+<ds:datastoreItem xmlns:ds="http://schemas.openxmlformats.org/officeDocument/2006/customXml" ds:itemID="{4247E87C-E04C-4C72-98A4-A73B24DC65C9}">
+  <ds:schemaRefs>
+    <ds:schemaRef ds:uri="http://schemas.microsoft.com/sharepoint/v3/contenttype/forms"/>
+  </ds:schemaRefs>
+</ds:datastoreItem>
+</file>
+
+<file path=customXml/itemProps3.xml><?xml version="1.0" encoding="utf-8"?>
+<ds:datastoreItem xmlns:ds="http://schemas.openxmlformats.org/officeDocument/2006/customXml" ds:itemID="{C3ECCC24-FC8A-43B1-921C-2CFC2C0DCB3C}">
+  <ds:schemaRefs>
+    <ds:schemaRef ds:uri="http://schemas.microsoft.com/office/2006/metadata/properties"/>
+    <ds:schemaRef ds:uri="http://schemas.microsoft.com/office/infopath/2007/PartnerControls"/>
+    <ds:schemaRef ds:uri="70f47018-92cf-414e-8eb6-ba68216eb034"/>
+  </ds:schemaRefs>
+</ds:datastoreItem>
+</file>
+
+<file path=customXml/itemProps4.xml><?xml version="1.0" encoding="utf-8"?>
+<ds:datastoreItem xmlns:ds="http://schemas.openxmlformats.org/officeDocument/2006/customXml" ds:itemID="{9E04BC98-09A3-4470-A616-09856EFE3488}">
+  <ds:schemaRefs>
+    <ds:schemaRef ds:uri="http://schemas.openxmlformats.org/officeDocument/2006/bibliography"/>
+  </ds:schemaRefs>
+</ds:datastoreItem>
+</file>
+
 <file path=docMetadata/LabelInfo.xml><?xml version="1.0" encoding="utf-8"?>
 <clbl:labelList xmlns:clbl="http://schemas.microsoft.com/office/2020/mipLabelMetadata">
   <clbl:label id="{e05b6b3f-1980-4b24-8637-580771f44dee}" enabled="0" method="" siteId="{e05b6b3f-1980-4b24-8637-580771f44dee}" removed="1"/>

</xml_diff>